<commit_message>
AtualizaÃ§Ãµes do projeto: renomeamento para clannn e ajustes gerais
</commit_message>
<xml_diff>
--- a/CLA_07_A_Noha-to_Cursor_passo01.docx
+++ b/CLA_07_A_Noha-to_Cursor_passo01.docx
@@ -22,7 +22,7 @@
     <w:p>
       <w:r>
         <w:pict w14:anchorId="22B038AE">
-          <v:rect id="_x0000_i1097" style="width:0;height:1.5pt" o:hralign="center" o:hrstd="t" o:hr="t" fillcolor="#a0a0a0" stroked="f"/>
+          <v:rect id="_x0000_i1025" style="width:0;height:1.5pt" o:hralign="center" o:hrstd="t" o:hr="t" fillcolor="#a0a0a0" stroked="f"/>
         </w:pict>
       </w:r>
     </w:p>
@@ -93,7 +93,7 @@
     <w:p>
       <w:r>
         <w:pict w14:anchorId="5D7B2FC5">
-          <v:rect id="_x0000_i1098" style="width:0;height:1.5pt" o:hralign="center" o:hrstd="t" o:hr="t" fillcolor="#a0a0a0" stroked="f"/>
+          <v:rect id="_x0000_i1026" style="width:0;height:1.5pt" o:hralign="center" o:hrstd="t" o:hr="t" fillcolor="#a0a0a0" stroked="f"/>
         </w:pict>
       </w:r>
     </w:p>
@@ -757,7 +757,7 @@
     <w:p>
       <w:r>
         <w:pict w14:anchorId="59E47A1F">
-          <v:rect id="_x0000_i1099" style="width:0;height:1.5pt" o:hralign="center" o:hrstd="t" o:hr="t" fillcolor="#a0a0a0" stroked="f"/>
+          <v:rect id="_x0000_i1027" style="width:0;height:1.5pt" o:hralign="center" o:hrstd="t" o:hr="t" fillcolor="#a0a0a0" stroked="f"/>
         </w:pict>
       </w:r>
     </w:p>
@@ -941,7 +941,7 @@
     <w:p>
       <w:r>
         <w:pict w14:anchorId="2D2DE422">
-          <v:rect id="_x0000_i1100" style="width:0;height:1.5pt" o:hralign="center" o:hrstd="t" o:hr="t" fillcolor="#a0a0a0" stroked="f"/>
+          <v:rect id="_x0000_i1028" style="width:0;height:1.5pt" o:hralign="center" o:hrstd="t" o:hr="t" fillcolor="#a0a0a0" stroked="f"/>
         </w:pict>
       </w:r>
     </w:p>
@@ -1033,7 +1033,7 @@
     <w:p>
       <w:r>
         <w:pict w14:anchorId="5495C344">
-          <v:rect id="_x0000_i1101" style="width:0;height:1.5pt" o:hralign="center" o:hrstd="t" o:hr="t" fillcolor="#a0a0a0" stroked="f"/>
+          <v:rect id="_x0000_i1029" style="width:0;height:1.5pt" o:hralign="center" o:hrstd="t" o:hr="t" fillcolor="#a0a0a0" stroked="f"/>
         </w:pict>
       </w:r>
     </w:p>
@@ -1157,7 +1157,7 @@
     <w:p>
       <w:r>
         <w:pict w14:anchorId="1070FC85">
-          <v:rect id="_x0000_i1102" style="width:0;height:1.5pt" o:hralign="center" o:hrstd="t" o:hr="t" fillcolor="#a0a0a0" stroked="f"/>
+          <v:rect id="_x0000_i1030" style="width:0;height:1.5pt" o:hralign="center" o:hrstd="t" o:hr="t" fillcolor="#a0a0a0" stroked="f"/>
         </w:pict>
       </w:r>
     </w:p>
@@ -1236,7 +1236,7 @@
     <w:p>
       <w:r>
         <w:pict w14:anchorId="5994349C">
-          <v:rect id="_x0000_i1103" style="width:0;height:1.5pt" o:hralign="center" o:hrstd="t" o:hr="t" fillcolor="#a0a0a0" stroked="f"/>
+          <v:rect id="_x0000_i1031" style="width:0;height:1.5pt" o:hralign="center" o:hrstd="t" o:hr="t" fillcolor="#a0a0a0" stroked="f"/>
         </w:pict>
       </w:r>
     </w:p>
@@ -1363,7 +1363,7 @@
       <w:r>
         <w:lastRenderedPageBreak/>
         <w:pict w14:anchorId="25B32AA7">
-          <v:rect id="_x0000_i1104" style="width:0;height:1.5pt" o:hralign="center" o:hrstd="t" o:hr="t" fillcolor="#a0a0a0" stroked="f"/>
+          <v:rect id="_x0000_i1032" style="width:0;height:1.5pt" o:hralign="center" o:hrstd="t" o:hr="t" fillcolor="#a0a0a0" stroked="f"/>
         </w:pict>
       </w:r>
     </w:p>
@@ -1471,7 +1471,7 @@
     <w:p>
       <w:r>
         <w:pict w14:anchorId="6578044F">
-          <v:rect id="_x0000_i1105" style="width:0;height:1.5pt" o:hralign="center" o:hrstd="t" o:hr="t" fillcolor="#a0a0a0" stroked="f"/>
+          <v:rect id="_x0000_i1033" style="width:0;height:1.5pt" o:hralign="center" o:hrstd="t" o:hr="t" fillcolor="#a0a0a0" stroked="f"/>
         </w:pict>
       </w:r>
     </w:p>
@@ -1555,7 +1555,7 @@
     <w:p>
       <w:r>
         <w:pict w14:anchorId="484A3B04">
-          <v:rect id="_x0000_i1106" style="width:0;height:1.5pt" o:hralign="center" o:hrstd="t" o:hr="t" fillcolor="#a0a0a0" stroked="f"/>
+          <v:rect id="_x0000_i1034" style="width:0;height:1.5pt" o:hralign="center" o:hrstd="t" o:hr="t" fillcolor="#a0a0a0" stroked="f"/>
         </w:pict>
       </w:r>
     </w:p>
@@ -1832,7 +1832,7 @@
       <w:r>
         <w:lastRenderedPageBreak/>
         <w:pict w14:anchorId="62C6ED01">
-          <v:rect id="_x0000_i1107" style="width:0;height:1.5pt" o:hralign="center" o:hrstd="t" o:hr="t" fillcolor="#a0a0a0" stroked="f"/>
+          <v:rect id="_x0000_i1035" style="width:0;height:1.5pt" o:hralign="center" o:hrstd="t" o:hr="t" fillcolor="#a0a0a0" stroked="f"/>
         </w:pict>
       </w:r>
     </w:p>
@@ -2626,7 +2626,7 @@
           <w:highlight w:val="cyan"/>
         </w:rPr>
         <w:pict w14:anchorId="504C91FD">
-          <v:rect id="_x0000_i1163" style="width:0;height:1.5pt" o:hralign="center" o:hrstd="t" o:hr="t" fillcolor="#a0a0a0" stroked="f"/>
+          <v:rect id="_x0000_i1036" style="width:0;height:1.5pt" o:hralign="center" o:hrstd="t" o:hr="t" fillcolor="#a0a0a0" stroked="f"/>
         </w:pict>
       </w:r>
     </w:p>
@@ -3064,7 +3064,7 @@
           <w:highlight w:val="cyan"/>
         </w:rPr>
         <w:pict w14:anchorId="24896716">
-          <v:rect id="_x0000_i1164" style="width:0;height:1.5pt" o:hralign="center" o:hrstd="t" o:hr="t" fillcolor="#a0a0a0" stroked="f"/>
+          <v:rect id="_x0000_i1037" style="width:0;height:1.5pt" o:hralign="center" o:hrstd="t" o:hr="t" fillcolor="#a0a0a0" stroked="f"/>
         </w:pict>
       </w:r>
     </w:p>
@@ -3465,7 +3465,7 @@
           <w:highlight w:val="cyan"/>
         </w:rPr>
         <w:pict w14:anchorId="4644781B">
-          <v:rect id="_x0000_i1165" style="width:0;height:1.5pt" o:hralign="center" o:hrstd="t" o:hr="t" fillcolor="#a0a0a0" stroked="f"/>
+          <v:rect id="_x0000_i1038" style="width:0;height:1.5pt" o:hralign="center" o:hrstd="t" o:hr="t" fillcolor="#a0a0a0" stroked="f"/>
         </w:pict>
       </w:r>
     </w:p>
@@ -3981,7 +3981,7 @@
           <w:highlight w:val="cyan"/>
         </w:rPr>
         <w:pict w14:anchorId="4BC077BA">
-          <v:rect id="_x0000_i1166" style="width:0;height:1.5pt" o:hralign="center" o:hrstd="t" o:hr="t" fillcolor="#a0a0a0" stroked="f"/>
+          <v:rect id="_x0000_i1039" style="width:0;height:1.5pt" o:hralign="center" o:hrstd="t" o:hr="t" fillcolor="#a0a0a0" stroked="f"/>
         </w:pict>
       </w:r>
     </w:p>
@@ -4505,7 +4505,7 @@
           <w:highlight w:val="cyan"/>
         </w:rPr>
         <w:pict w14:anchorId="31BE0532">
-          <v:rect id="_x0000_i1167" style="width:0;height:1.5pt" o:hralign="center" o:hrstd="t" o:hr="t" fillcolor="#a0a0a0" stroked="f"/>
+          <v:rect id="_x0000_i1040" style="width:0;height:1.5pt" o:hralign="center" o:hrstd="t" o:hr="t" fillcolor="#a0a0a0" stroked="f"/>
         </w:pict>
       </w:r>
     </w:p>
@@ -4797,7 +4797,7 @@
           <w:highlight w:val="cyan"/>
         </w:rPr>
         <w:pict w14:anchorId="61DA14D8">
-          <v:rect id="_x0000_i1168" style="width:0;height:1.5pt" o:hralign="center" o:hrstd="t" o:hr="t" fillcolor="#a0a0a0" stroked="f"/>
+          <v:rect id="_x0000_i1041" style="width:0;height:1.5pt" o:hralign="center" o:hrstd="t" o:hr="t" fillcolor="#a0a0a0" stroked="f"/>
         </w:pict>
       </w:r>
     </w:p>
@@ -4941,7 +4941,7 @@
           <w:highlight w:val="cyan"/>
         </w:rPr>
         <w:pict w14:anchorId="065E9FD4">
-          <v:rect id="_x0000_i1169" style="width:0;height:1.5pt" o:hralign="center" o:hrstd="t" o:hr="t" fillcolor="#a0a0a0" stroked="f"/>
+          <v:rect id="_x0000_i1042" style="width:0;height:1.5pt" o:hralign="center" o:hrstd="t" o:hr="t" fillcolor="#a0a0a0" stroked="f"/>
         </w:pict>
       </w:r>
     </w:p>
@@ -5041,7 +5041,7 @@
     <w:p>
       <w:r>
         <w:pict w14:anchorId="047F366E">
-          <v:rect id="_x0000_i1108" style="width:0;height:1.5pt" o:hralign="center" o:hrstd="t" o:hr="t" fillcolor="#a0a0a0" stroked="f"/>
+          <v:rect id="_x0000_i1043" style="width:0;height:1.5pt" o:hralign="center" o:hrstd="t" o:hr="t" fillcolor="#a0a0a0" stroked="f"/>
         </w:pict>
       </w:r>
     </w:p>
@@ -5542,7 +5542,7 @@
     <w:p>
       <w:r>
         <w:pict w14:anchorId="349380EA">
-          <v:rect id="_x0000_i1238" style="width:0;height:1.5pt" o:hralign="center" o:hrstd="t" o:hr="t" fillcolor="#a0a0a0" stroked="f"/>
+          <v:rect id="_x0000_i1044" style="width:0;height:1.5pt" o:hralign="center" o:hrstd="t" o:hr="t" fillcolor="#a0a0a0" stroked="f"/>
         </w:pict>
       </w:r>
     </w:p>
@@ -5820,7 +5820,7 @@
     <w:p>
       <w:r>
         <w:pict w14:anchorId="19C561C8">
-          <v:rect id="_x0000_i1239" style="width:0;height:1.5pt" o:hralign="center" o:hrstd="t" o:hr="t" fillcolor="#a0a0a0" stroked="f"/>
+          <v:rect id="_x0000_i1045" style="width:0;height:1.5pt" o:hralign="center" o:hrstd="t" o:hr="t" fillcolor="#a0a0a0" stroked="f"/>
         </w:pict>
       </w:r>
     </w:p>
@@ -5936,7 +5936,7 @@
     <w:p>
       <w:r>
         <w:pict w14:anchorId="44450827">
-          <v:rect id="_x0000_i1240" style="width:0;height:1.5pt" o:hralign="center" o:hrstd="t" o:hr="t" fillcolor="#a0a0a0" stroked="f"/>
+          <v:rect id="_x0000_i1046" style="width:0;height:1.5pt" o:hralign="center" o:hrstd="t" o:hr="t" fillcolor="#a0a0a0" stroked="f"/>
         </w:pict>
       </w:r>
     </w:p>
@@ -6134,7 +6134,7 @@
     <w:p>
       <w:r>
         <w:pict w14:anchorId="2756997C">
-          <v:rect id="_x0000_i1241" style="width:0;height:1.5pt" o:hralign="center" o:hrstd="t" o:hr="t" fillcolor="#a0a0a0" stroked="f"/>
+          <v:rect id="_x0000_i1047" style="width:0;height:1.5pt" o:hralign="center" o:hrstd="t" o:hr="t" fillcolor="#a0a0a0" stroked="f"/>
         </w:pict>
       </w:r>
     </w:p>
@@ -6417,7 +6417,7 @@
     <w:p>
       <w:r>
         <w:pict w14:anchorId="404AF14E">
-          <v:rect id="_x0000_i1242" style="width:0;height:1.5pt" o:hralign="center" o:hrstd="t" o:hr="t" fillcolor="#a0a0a0" stroked="f"/>
+          <v:rect id="_x0000_i1048" style="width:0;height:1.5pt" o:hralign="center" o:hrstd="t" o:hr="t" fillcolor="#a0a0a0" stroked="f"/>
         </w:pict>
       </w:r>
     </w:p>
@@ -6579,7 +6579,7 @@
     <w:p>
       <w:r>
         <w:pict w14:anchorId="16180D36">
-          <v:rect id="_x0000_i1243" style="width:0;height:1.5pt" o:hralign="center" o:hrstd="t" o:hr="t" fillcolor="#a0a0a0" stroked="f"/>
+          <v:rect id="_x0000_i1049" style="width:0;height:1.5pt" o:hralign="center" o:hrstd="t" o:hr="t" fillcolor="#a0a0a0" stroked="f"/>
         </w:pict>
       </w:r>
     </w:p>
@@ -6720,7 +6720,7 @@
     <w:p>
       <w:r>
         <w:pict w14:anchorId="33BF9C39">
-          <v:rect id="_x0000_i1244" style="width:0;height:1.5pt" o:hralign="center" o:hrstd="t" o:hr="t" fillcolor="#a0a0a0" stroked="f"/>
+          <v:rect id="_x0000_i1050" style="width:0;height:1.5pt" o:hralign="center" o:hrstd="t" o:hr="t" fillcolor="#a0a0a0" stroked="f"/>
         </w:pict>
       </w:r>
     </w:p>
@@ -6925,7 +6925,7 @@
     <w:p>
       <w:r>
         <w:pict w14:anchorId="58D8F4BF">
-          <v:rect id="_x0000_i1245" style="width:0;height:1.5pt" o:hralign="center" o:hrstd="t" o:hr="t" fillcolor="#a0a0a0" stroked="f"/>
+          <v:rect id="_x0000_i1051" style="width:0;height:1.5pt" o:hralign="center" o:hrstd="t" o:hr="t" fillcolor="#a0a0a0" stroked="f"/>
         </w:pict>
       </w:r>
     </w:p>
@@ -7072,7 +7072,7 @@
     <w:p>
       <w:r>
         <w:pict w14:anchorId="16322C84">
-          <v:rect id="_x0000_i1246" style="width:0;height:1.5pt" o:hralign="center" o:hrstd="t" o:hr="t" fillcolor="#a0a0a0" stroked="f"/>
+          <v:rect id="_x0000_i1052" style="width:0;height:1.5pt" o:hralign="center" o:hrstd="t" o:hr="t" fillcolor="#a0a0a0" stroked="f"/>
         </w:pict>
       </w:r>
     </w:p>
@@ -11593,6 +11593,7 @@
   <w:style w:type="character" w:default="1" w:styleId="Fontepargpadro">
     <w:name w:val="Default Paragraph Font"/>
     <w:uiPriority w:val="1"/>
+    <w:semiHidden/>
     <w:unhideWhenUsed/>
   </w:style>
   <w:style w:type="table" w:default="1" w:styleId="Tabelanormal">

</xml_diff>